<commit_message>
Corrección del diagrama de clases
</commit_message>
<xml_diff>
--- a/Desarrollo/SGDS/Diseño/SGDS - DAS/SGDS-DAS01.docx
+++ b/Desarrollo/SGDS/Diseño/SGDS - DAS/SGDS-DAS01.docx
@@ -24,7 +24,31 @@
           <w:u w:val="single"/>
           <w:lang w:val="en-US"/>
         </w:rPr>
-        <w:t>QUANTUM ANTS SOFTWARE S.A.C</w:t>
+        <w:t xml:space="preserve">QUANTUM </w:t>
+      </w:r>
+      <w:proofErr w:type="gramStart"/>
+      <w:r>
+        <w:rPr>
+          <w:rFonts w:ascii="Times New Roman" w:eastAsia="Times New Roman" w:hAnsi="Times New Roman" w:cs="Times New Roman"/>
+          <w:b/>
+          <w:sz w:val="24"/>
+          <w:szCs w:val="24"/>
+          <w:u w:val="single"/>
+          <w:lang w:val="en-US"/>
+        </w:rPr>
+        <w:t>ANTS</w:t>
+      </w:r>
+      <w:proofErr w:type="gramEnd"/>
+      <w:r>
+        <w:rPr>
+          <w:rFonts w:ascii="Times New Roman" w:eastAsia="Times New Roman" w:hAnsi="Times New Roman" w:cs="Times New Roman"/>
+          <w:b/>
+          <w:sz w:val="24"/>
+          <w:szCs w:val="24"/>
+          <w:u w:val="single"/>
+          <w:lang w:val="en-US"/>
+        </w:rPr>
+        <w:t xml:space="preserve"> SOFTWARE S.A.C</w:t>
       </w:r>
     </w:p>
     <w:p>
@@ -1959,7 +1983,25 @@
           <w:sz w:val="24"/>
           <w:szCs w:val="24"/>
         </w:rPr>
-        <w:t>El patrón DAO (Data Access Object) se utilizará en el Sistema de Gestión de Donantes de Sangre para separar la lógica de negocio de la lógica de acceso a los datos. Esto permitirá que el sistema sea más escalable, mantenible y flexible. La implementación del patrón DAO incluirá una capa de acceso a datos que se encargará de interactuar directamente con la base de datos, mientras que las capas superiores del sistema, como la capa de negocio y la capa de presentación, utilizarán la capa DAO para interactuar con la base de datos de manera indirecta.</w:t>
+        <w:t xml:space="preserve">El patrón DAO (Data Access </w:t>
+      </w:r>
+      <w:proofErr w:type="spellStart"/>
+      <w:r>
+        <w:rPr>
+          <w:rFonts w:ascii="Times New Roman" w:eastAsia="Times New Roman" w:hAnsi="Times New Roman" w:cs="Times New Roman"/>
+          <w:sz w:val="24"/>
+          <w:szCs w:val="24"/>
+        </w:rPr>
+        <w:t>Object</w:t>
+      </w:r>
+      <w:proofErr w:type="spellEnd"/>
+      <w:r>
+        <w:rPr>
+          <w:rFonts w:ascii="Times New Roman" w:eastAsia="Times New Roman" w:hAnsi="Times New Roman" w:cs="Times New Roman"/>
+          <w:sz w:val="24"/>
+          <w:szCs w:val="24"/>
+        </w:rPr>
+        <w:t>) se utilizará en el Sistema de Gestión de Donantes de Sangre para separar la lógica de negocio de la lógica de acceso a los datos. Esto permitirá que el sistema sea más escalable, mantenible y flexible. La implementación del patrón DAO incluirá una capa de acceso a datos que se encargará de interactuar directamente con la base de datos, mientras que las capas superiores del sistema, como la capa de negocio y la capa de presentación, utilizarán la capa DAO para interactuar con la base de datos de manera indirecta.</w:t>
       </w:r>
     </w:p>
     <w:p>
@@ -1978,7 +2020,25 @@
           <w:sz w:val="24"/>
           <w:szCs w:val="24"/>
         </w:rPr>
-        <w:t>La capa DAO incluirá clases que representarán las entidades de la base de datos, como por ejemplo, la entidad Donante o la entidad Hospital. Estas clases DAO proporcionarán métodos para la creación, actualización, eliminación y recuperación de los datos correspondientes a estas entidades en la base de datos. Además, la capa DAO implementará los mecanismos de conexión y desconexión con la base de datos, así como también el manejo de errores relacionados con la base de datos.</w:t>
+        <w:t xml:space="preserve">La capa DAO incluirá clases que representarán las entidades de la base de datos, </w:t>
+      </w:r>
+      <w:proofErr w:type="gramStart"/>
+      <w:r>
+        <w:rPr>
+          <w:rFonts w:ascii="Times New Roman" w:eastAsia="Times New Roman" w:hAnsi="Times New Roman" w:cs="Times New Roman"/>
+          <w:sz w:val="24"/>
+          <w:szCs w:val="24"/>
+        </w:rPr>
+        <w:t>como</w:t>
+      </w:r>
+      <w:proofErr w:type="gramEnd"/>
+      <w:r>
+        <w:rPr>
+          <w:rFonts w:ascii="Times New Roman" w:eastAsia="Times New Roman" w:hAnsi="Times New Roman" w:cs="Times New Roman"/>
+          <w:sz w:val="24"/>
+          <w:szCs w:val="24"/>
+        </w:rPr>
+        <w:t xml:space="preserve"> por ejemplo, la entidad Donante o la entidad Hospital. Estas clases DAO proporcionarán métodos para la creación, actualización, eliminación y recuperación de los datos correspondientes a estas entidades en la base de datos. Además, la capa DAO implementará los mecanismos de conexión y desconexión con la base de datos, así como también el manejo de errores relacionados con la base de datos.</w:t>
       </w:r>
     </w:p>
     <w:p>
@@ -2350,30 +2410,52 @@
           <w:szCs w:val="24"/>
         </w:rPr>
         <w:lastRenderedPageBreak/>
-        <w:t>son: Donante, Hospital, Cita, Beneficio, CondicionDeDonacion, Credencial, Persona, Solicitante, Sistema, Seguridad, Accesibilidad y Reportes.</w:t>
-      </w:r>
-    </w:p>
-    <w:p>
-      <w:r>
-        <w:rPr>
-          <w:noProof/>
-        </w:rPr>
+        <w:t xml:space="preserve">son: Donante, Hospital, Cita, Beneficio, </w:t>
+      </w:r>
+      <w:proofErr w:type="spellStart"/>
+      <w:r>
+        <w:rPr>
+          <w:rFonts w:ascii="Times New Roman" w:eastAsia="Times New Roman" w:hAnsi="Times New Roman" w:cs="Times New Roman"/>
+          <w:sz w:val="24"/>
+          <w:szCs w:val="24"/>
+        </w:rPr>
+        <w:t>CondicionDeDonacion</w:t>
+      </w:r>
+      <w:proofErr w:type="spellEnd"/>
+      <w:r>
+        <w:rPr>
+          <w:rFonts w:ascii="Times New Roman" w:eastAsia="Times New Roman" w:hAnsi="Times New Roman" w:cs="Times New Roman"/>
+          <w:sz w:val="24"/>
+          <w:szCs w:val="24"/>
+        </w:rPr>
+        <w:t>, Credencial, Persona, Solicitante, Sistema, Seguridad, Accesibilidad y Reportes.</w:t>
+      </w:r>
+    </w:p>
+    <w:p>
+      <w:r>
         <w:drawing>
-          <wp:inline distT="114300" distB="114300" distL="114300" distR="114300" wp14:anchorId="3FFA676C" wp14:editId="045E647E">
-            <wp:extent cx="5731200" cy="3632200"/>
-            <wp:effectExtent l="25400" t="25400" r="25400" b="25400"/>
-            <wp:docPr id="1" name="image2.png"/>
-            <wp:cNvGraphicFramePr/>
+          <wp:inline distT="0" distB="0" distL="0" distR="0" wp14:anchorId="7D6EFEBB" wp14:editId="647F1B1F">
+            <wp:extent cx="5733415" cy="4499610"/>
+            <wp:effectExtent l="0" t="0" r="635" b="0"/>
+            <wp:docPr id="776956023" name="Imagen 1" descr="Diagrama&#10;&#10;Descripción generada automáticamente"/>
+            <wp:cNvGraphicFramePr>
+              <a:graphicFrameLocks xmlns:a="http://schemas.openxmlformats.org/drawingml/2006/main" noChangeAspect="1"/>
+            </wp:cNvGraphicFramePr>
             <a:graphic xmlns:a="http://schemas.openxmlformats.org/drawingml/2006/main">
               <a:graphicData uri="http://schemas.openxmlformats.org/drawingml/2006/picture">
                 <pic:pic xmlns:pic="http://schemas.openxmlformats.org/drawingml/2006/picture">
                   <pic:nvPicPr>
-                    <pic:cNvPr id="0" name="image2.png"/>
-                    <pic:cNvPicPr preferRelativeResize="0"/>
+                    <pic:cNvPr id="776956023" name="Imagen 1" descr="Diagrama&#10;&#10;Descripción generada automáticamente"/>
+                    <pic:cNvPicPr/>
                   </pic:nvPicPr>
                   <pic:blipFill>
-                    <a:blip r:embed="rId9"/>
-                    <a:srcRect/>
+                    <a:blip r:embed="rId9">
+                      <a:extLst>
+                        <a:ext uri="{28A0092B-C50C-407E-A947-70E740481C1C}">
+                          <a14:useLocalDpi xmlns:a14="http://schemas.microsoft.com/office/drawing/2010/main" val="0"/>
+                        </a:ext>
+                      </a:extLst>
+                    </a:blip>
                     <a:stretch>
                       <a:fillRect/>
                     </a:stretch>
@@ -2381,17 +2463,11 @@
                   <pic:spPr>
                     <a:xfrm>
                       <a:off x="0" y="0"/>
-                      <a:ext cx="5731200" cy="3632200"/>
+                      <a:ext cx="5733415" cy="4499610"/>
                     </a:xfrm>
                     <a:prstGeom prst="rect">
                       <a:avLst/>
                     </a:prstGeom>
-                    <a:ln w="25400">
-                      <a:solidFill>
-                        <a:srgbClr val="F4CCCC"/>
-                      </a:solidFill>
-                      <a:prstDash val="solid"/>
-                    </a:ln>
                   </pic:spPr>
                 </pic:pic>
               </a:graphicData>
@@ -2527,7 +2603,16 @@
           <w:sz w:val="24"/>
           <w:szCs w:val="24"/>
         </w:rPr>
-        <w:t>El análisis de los resultados de las pruebas se llevará a cabo para evaluar el rendimiento del sistema, identificar problemas y determinar si el sistema cumple con los requisitos del usuario final. Se llevarán a cabo pruebas adicionales según sea necesario para abordar cualquier problema que surja.</w:t>
+        <w:t xml:space="preserve">El análisis de los resultados de las pruebas se llevará a cabo para evaluar el rendimiento del sistema, identificar problemas y determinar si el sistema cumple con los </w:t>
+      </w:r>
+      <w:r>
+        <w:rPr>
+          <w:rFonts w:ascii="Times New Roman" w:eastAsia="Times New Roman" w:hAnsi="Times New Roman" w:cs="Times New Roman"/>
+          <w:sz w:val="24"/>
+          <w:szCs w:val="24"/>
+        </w:rPr>
+        <w:lastRenderedPageBreak/>
+        <w:t>requisitos del usuario final. Se llevarán a cabo pruebas adicionales según sea necesario para abordar cualquier problema que surja.</w:t>
       </w:r>
     </w:p>
     <w:p>
@@ -2550,7 +2635,6 @@
           <w:sz w:val="24"/>
           <w:szCs w:val="24"/>
         </w:rPr>
-        <w:lastRenderedPageBreak/>
         <w:t>Casos de Prueba</w:t>
       </w:r>
     </w:p>
@@ -3169,15 +3253,7 @@
           <w:sz w:val="24"/>
           <w:szCs w:val="24"/>
         </w:rPr>
-        <w:t>Otro aspecto importante para considerar</w:t>
-      </w:r>
-      <w:r>
-        <w:rPr>
-          <w:rFonts w:ascii="Times New Roman" w:eastAsia="Times New Roman" w:hAnsi="Times New Roman" w:cs="Times New Roman"/>
-          <w:sz w:val="24"/>
-          <w:szCs w:val="24"/>
-        </w:rPr>
-        <w:t xml:space="preserve"> es la mejora de la experiencia del usuario en la aplicación web, lo que implica la realización de pruebas de usabilidad y la implementación de mejoras en la interfaz y la navegación del sitio. Además, se podría trabajar en el desarrollo de una aplicación móvil para facilitar el acceso al sistema desde cualquier lugar.</w:t>
+        <w:t>Otro aspecto importante para considerar es la mejora de la experiencia del usuario en la aplicación web, lo que implica la realización de pruebas de usabilidad y la implementación de mejoras en la interfaz y la navegación del sitio. Además, se podría trabajar en el desarrollo de una aplicación móvil para facilitar el acceso al sistema desde cualquier lugar.</w:t>
       </w:r>
     </w:p>
     <w:p>
@@ -3350,7 +3426,29 @@
         <w:szCs w:val="20"/>
         <w:lang w:val="en-US"/>
       </w:rPr>
-      <w:t>QUANTUM ANTS SOFTWARE S.A.C.</w:t>
+      <w:t xml:space="preserve">QUANTUM </w:t>
+    </w:r>
+    <w:proofErr w:type="gramStart"/>
+    <w:r>
+      <w:rPr>
+        <w:rFonts w:ascii="Times New Roman" w:eastAsia="Times New Roman" w:hAnsi="Times New Roman" w:cs="Times New Roman"/>
+        <w:b/>
+        <w:sz w:val="20"/>
+        <w:szCs w:val="20"/>
+        <w:lang w:val="en-US"/>
+      </w:rPr>
+      <w:t>ANTS</w:t>
+    </w:r>
+    <w:proofErr w:type="gramEnd"/>
+    <w:r>
+      <w:rPr>
+        <w:rFonts w:ascii="Times New Roman" w:eastAsia="Times New Roman" w:hAnsi="Times New Roman" w:cs="Times New Roman"/>
+        <w:b/>
+        <w:sz w:val="20"/>
+        <w:szCs w:val="20"/>
+        <w:lang w:val="en-US"/>
+      </w:rPr>
+      <w:t xml:space="preserve"> SOFTWARE S.A.C.</w:t>
     </w:r>
     <w:r>
       <w:rPr>

</xml_diff>

<commit_message>
SGDS-DAS01 actualizado y cronograma actualizado
</commit_message>
<xml_diff>
--- a/Desarrollo/SGDS/Diseño/SGDS - DAS/SGDS-DAS01.docx
+++ b/Desarrollo/SGDS/Diseño/SGDS - DAS/SGDS-DAS01.docx
@@ -1,6 +1,6 @@
 
 <file path=word/document.xml><?xml version="1.0" encoding="utf-8"?>
-<w:document xmlns:wpc="http://schemas.microsoft.com/office/word/2010/wordprocessingCanvas" xmlns:cx="http://schemas.microsoft.com/office/drawing/2014/chartex" xmlns:cx1="http://schemas.microsoft.com/office/drawing/2015/9/8/chartex" xmlns:cx2="http://schemas.microsoft.com/office/drawing/2015/10/21/chartex" xmlns:cx3="http://schemas.microsoft.com/office/drawing/2016/5/9/chartex" xmlns:cx4="http://schemas.microsoft.com/office/drawing/2016/5/10/chartex" xmlns:cx5="http://schemas.microsoft.com/office/drawing/2016/5/11/chartex" xmlns:cx6="http://schemas.microsoft.com/office/drawing/2016/5/12/chartex" xmlns:cx7="http://schemas.microsoft.com/office/drawing/2016/5/13/chartex" xmlns:cx8="http://schemas.microsoft.com/office/drawing/2016/5/14/chartex" xmlns:mc="http://schemas.openxmlformats.org/markup-compatibility/2006" xmlns:aink="http://schemas.microsoft.com/office/drawing/2016/ink" xmlns:am3d="http://schemas.microsoft.com/office/drawing/2017/model3d" xmlns:o="urn:schemas-microsoft-com:office:office" xmlns:oel="http://schemas.microsoft.com/office/2019/extlst" xmlns:r="http://schemas.openxmlformats.org/officeDocument/2006/relationships" xmlns:m="http://schemas.openxmlformats.org/officeDocument/2006/math" xmlns:v="urn:schemas-microsoft-com:vml" xmlns:wp14="http://schemas.microsoft.com/office/word/2010/wordprocessingDrawing" xmlns:wp="http://schemas.openxmlformats.org/drawingml/2006/wordprocessingDrawing" xmlns:w10="urn:schemas-microsoft-com:office:word" xmlns:w="http://schemas.openxmlformats.org/wordprocessingml/2006/main" xmlns:w14="http://schemas.microsoft.com/office/word/2010/wordml" xmlns:w15="http://schemas.microsoft.com/office/word/2012/wordml" xmlns:w16cex="http://schemas.microsoft.com/office/word/2018/wordml/cex" xmlns:w16cid="http://schemas.microsoft.com/office/word/2016/wordml/cid" xmlns:w16="http://schemas.microsoft.com/office/word/2018/wordml" xmlns:w16du="http://schemas.microsoft.com/office/word/2023/wordml/word16du" xmlns:w16sdtdh="http://schemas.microsoft.com/office/word/2020/wordml/sdtdatahash" xmlns:w16se="http://schemas.microsoft.com/office/word/2015/wordml/symex" xmlns:wpg="http://schemas.microsoft.com/office/word/2010/wordprocessingGroup" xmlns:wpi="http://schemas.microsoft.com/office/word/2010/wordprocessingInk" xmlns:wne="http://schemas.microsoft.com/office/word/2006/wordml" xmlns:wps="http://schemas.microsoft.com/office/word/2010/wordprocessingShape" mc:Ignorable="w14 w15 w16se w16cid w16 w16cex w16sdtdh wp14">
+<w:document xmlns:wpc="http://schemas.microsoft.com/office/word/2010/wordprocessingCanvas" xmlns:cx="http://schemas.microsoft.com/office/drawing/2014/chartex" xmlns:cx1="http://schemas.microsoft.com/office/drawing/2015/9/8/chartex" xmlns:cx2="http://schemas.microsoft.com/office/drawing/2015/10/21/chartex" xmlns:cx3="http://schemas.microsoft.com/office/drawing/2016/5/9/chartex" xmlns:cx4="http://schemas.microsoft.com/office/drawing/2016/5/10/chartex" xmlns:cx5="http://schemas.microsoft.com/office/drawing/2016/5/11/chartex" xmlns:cx6="http://schemas.microsoft.com/office/drawing/2016/5/12/chartex" xmlns:cx7="http://schemas.microsoft.com/office/drawing/2016/5/13/chartex" xmlns:cx8="http://schemas.microsoft.com/office/drawing/2016/5/14/chartex" xmlns:mc="http://schemas.openxmlformats.org/markup-compatibility/2006" xmlns:aink="http://schemas.microsoft.com/office/drawing/2016/ink" xmlns:am3d="http://schemas.microsoft.com/office/drawing/2017/model3d" xmlns:o="urn:schemas-microsoft-com:office:office" xmlns:oel="http://schemas.microsoft.com/office/2019/extlst" xmlns:r="http://schemas.openxmlformats.org/officeDocument/2006/relationships" xmlns:m="http://schemas.openxmlformats.org/officeDocument/2006/math" xmlns:v="urn:schemas-microsoft-com:vml" xmlns:wp14="http://schemas.microsoft.com/office/word/2010/wordprocessingDrawing" xmlns:wp="http://schemas.openxmlformats.org/drawingml/2006/wordprocessingDrawing" xmlns:w10="urn:schemas-microsoft-com:office:word" xmlns:w="http://schemas.openxmlformats.org/wordprocessingml/2006/main" xmlns:w14="http://schemas.microsoft.com/office/word/2010/wordml" xmlns:w15="http://schemas.microsoft.com/office/word/2012/wordml" xmlns:w16cex="http://schemas.microsoft.com/office/word/2018/wordml/cex" xmlns:w16cid="http://schemas.microsoft.com/office/word/2016/wordml/cid" xmlns:w16="http://schemas.microsoft.com/office/word/2018/wordml" xmlns:w16sdtdh="http://schemas.microsoft.com/office/word/2020/wordml/sdtdatahash" xmlns:w16se="http://schemas.microsoft.com/office/word/2015/wordml/symex" xmlns:wpg="http://schemas.microsoft.com/office/word/2010/wordprocessingGroup" xmlns:wpi="http://schemas.microsoft.com/office/word/2010/wordprocessingInk" xmlns:wne="http://schemas.microsoft.com/office/word/2006/wordml" xmlns:wps="http://schemas.microsoft.com/office/word/2010/wordprocessingShape" mc:Ignorable="w14 w15 w16se w16cid w16 w16cex w16sdtdh wp14">
   <w:body>
     <w:p>
       <w:pPr>
@@ -139,19 +139,22 @@
           <w:b/>
           <w:sz w:val="48"/>
           <w:szCs w:val="48"/>
-          <w:lang w:val="es-PE"/>
+          <w:lang w:val="en-US"/>
         </w:rPr>
         <w:br/>
       </w:r>
-      <w:r>
+    </w:p>
+    <w:p>
+      <w:pPr>
+        <w:spacing w:before="240" w:after="60" w:line="480" w:lineRule="auto"/>
+        <w:jc w:val="center"/>
         <w:rPr>
           <w:rFonts w:ascii="Times New Roman" w:eastAsia="Times New Roman" w:hAnsi="Times New Roman" w:cs="Times New Roman"/>
           <w:b/>
           <w:sz w:val="48"/>
           <w:szCs w:val="48"/>
         </w:rPr>
-        <w:t>SISTEMA DE GESTIÓN DE DONANTES DE SANGRE</w:t>
-      </w:r>
+      </w:pPr>
     </w:p>
     <w:p>
       <w:pPr>
@@ -171,7 +174,7 @@
           <w:sz w:val="48"/>
           <w:szCs w:val="48"/>
         </w:rPr>
-        <w:t>Diseño y Arquitectura del Software</w:t>
+        <w:t>SISTEMA DE GESTIÓN DE DONANTES DE SANGRE</w:t>
       </w:r>
     </w:p>
     <w:p>
@@ -192,12 +195,13 @@
           <w:sz w:val="48"/>
           <w:szCs w:val="48"/>
         </w:rPr>
-        <w:t>DAS01</w:t>
+        <w:t>Diseño y Arquitectura del Software</w:t>
       </w:r>
     </w:p>
     <w:p>
       <w:pPr>
         <w:spacing w:before="240" w:after="60" w:line="480" w:lineRule="auto"/>
+        <w:jc w:val="center"/>
         <w:rPr>
           <w:rFonts w:ascii="Times New Roman" w:eastAsia="Times New Roman" w:hAnsi="Times New Roman" w:cs="Times New Roman"/>
           <w:b/>
@@ -212,17 +216,19 @@
           <w:sz w:val="48"/>
           <w:szCs w:val="48"/>
         </w:rPr>
-        <w:t xml:space="preserve">   </w:t>
-      </w:r>
-      <w:r>
+        <w:t>DAS01</w:t>
+      </w:r>
+    </w:p>
+    <w:p>
+      <w:pPr>
+        <w:spacing w:before="240" w:after="60" w:line="480" w:lineRule="auto"/>
         <w:rPr>
           <w:rFonts w:ascii="Times New Roman" w:eastAsia="Times New Roman" w:hAnsi="Times New Roman" w:cs="Times New Roman"/>
           <w:b/>
           <w:sz w:val="48"/>
           <w:szCs w:val="48"/>
         </w:rPr>
-        <w:tab/>
-      </w:r>
+      </w:pPr>
       <w:r>
         <w:rPr>
           <w:rFonts w:ascii="Times New Roman" w:eastAsia="Times New Roman" w:hAnsi="Times New Roman" w:cs="Times New Roman"/>
@@ -230,7 +236,7 @@
           <w:sz w:val="48"/>
           <w:szCs w:val="48"/>
         </w:rPr>
-        <w:tab/>
+        <w:t xml:space="preserve">   </w:t>
       </w:r>
       <w:r>
         <w:rPr>
@@ -259,6 +265,24 @@
         </w:rPr>
         <w:tab/>
       </w:r>
+      <w:r>
+        <w:rPr>
+          <w:rFonts w:ascii="Times New Roman" w:eastAsia="Times New Roman" w:hAnsi="Times New Roman" w:cs="Times New Roman"/>
+          <w:b/>
+          <w:sz w:val="48"/>
+          <w:szCs w:val="48"/>
+        </w:rPr>
+        <w:tab/>
+      </w:r>
+      <w:r>
+        <w:rPr>
+          <w:rFonts w:ascii="Times New Roman" w:eastAsia="Times New Roman" w:hAnsi="Times New Roman" w:cs="Times New Roman"/>
+          <w:b/>
+          <w:sz w:val="48"/>
+          <w:szCs w:val="48"/>
+        </w:rPr>
+        <w:tab/>
+      </w:r>
     </w:p>
     <w:p>
       <w:pPr>
@@ -302,6 +326,7 @@
           <w:sz w:val="28"/>
           <w:szCs w:val="28"/>
         </w:rPr>
+        <w:lastRenderedPageBreak/>
         <w:t>Lima, abril del 2023</w:t>
       </w:r>
     </w:p>
@@ -335,7 +360,6 @@
           <w:sz w:val="28"/>
           <w:szCs w:val="28"/>
         </w:rPr>
-        <w:lastRenderedPageBreak/>
         <w:t>Índice</w:t>
       </w:r>
     </w:p>
@@ -2434,10 +2458,10 @@
     <w:p>
       <w:r>
         <w:drawing>
-          <wp:inline distT="0" distB="0" distL="0" distR="0" wp14:anchorId="7D6EFEBB" wp14:editId="647F1B1F">
-            <wp:extent cx="5733415" cy="4499610"/>
-            <wp:effectExtent l="0" t="0" r="635" b="0"/>
-            <wp:docPr id="776956023" name="Imagen 1" descr="Diagrama&#10;&#10;Descripción generada automáticamente"/>
+          <wp:inline distT="0" distB="0" distL="0" distR="0" wp14:anchorId="01C7BFFE" wp14:editId="6AA76F2F">
+            <wp:extent cx="5733415" cy="4470400"/>
+            <wp:effectExtent l="0" t="0" r="635" b="6350"/>
+            <wp:docPr id="732304135" name="Imagen 1"/>
             <wp:cNvGraphicFramePr>
               <a:graphicFrameLocks xmlns:a="http://schemas.openxmlformats.org/drawingml/2006/main" noChangeAspect="1"/>
             </wp:cNvGraphicFramePr>
@@ -2445,7 +2469,7 @@
               <a:graphicData uri="http://schemas.openxmlformats.org/drawingml/2006/picture">
                 <pic:pic xmlns:pic="http://schemas.openxmlformats.org/drawingml/2006/picture">
                   <pic:nvPicPr>
-                    <pic:cNvPr id="776956023" name="Imagen 1" descr="Diagrama&#10;&#10;Descripción generada automáticamente"/>
+                    <pic:cNvPr id="732304135" name=""/>
                     <pic:cNvPicPr/>
                   </pic:nvPicPr>
                   <pic:blipFill>
@@ -2463,7 +2487,7 @@
                   <pic:spPr>
                     <a:xfrm>
                       <a:off x="0" y="0"/>
-                      <a:ext cx="5733415" cy="4499610"/>
+                      <a:ext cx="5733415" cy="4470400"/>
                     </a:xfrm>
                     <a:prstGeom prst="rect">
                       <a:avLst/>
@@ -3293,7 +3317,7 @@
 </file>
 
 <file path=word/endnotes.xml><?xml version="1.0" encoding="utf-8"?>
-<w:endnotes xmlns:wpc="http://schemas.microsoft.com/office/word/2010/wordprocessingCanvas" xmlns:cx="http://schemas.microsoft.com/office/drawing/2014/chartex" xmlns:cx1="http://schemas.microsoft.com/office/drawing/2015/9/8/chartex" xmlns:cx2="http://schemas.microsoft.com/office/drawing/2015/10/21/chartex" xmlns:cx3="http://schemas.microsoft.com/office/drawing/2016/5/9/chartex" xmlns:cx4="http://schemas.microsoft.com/office/drawing/2016/5/10/chartex" xmlns:cx5="http://schemas.microsoft.com/office/drawing/2016/5/11/chartex" xmlns:cx6="http://schemas.microsoft.com/office/drawing/2016/5/12/chartex" xmlns:cx7="http://schemas.microsoft.com/office/drawing/2016/5/13/chartex" xmlns:cx8="http://schemas.microsoft.com/office/drawing/2016/5/14/chartex" xmlns:mc="http://schemas.openxmlformats.org/markup-compatibility/2006" xmlns:aink="http://schemas.microsoft.com/office/drawing/2016/ink" xmlns:am3d="http://schemas.microsoft.com/office/drawing/2017/model3d" xmlns:o="urn:schemas-microsoft-com:office:office" xmlns:oel="http://schemas.microsoft.com/office/2019/extlst" xmlns:r="http://schemas.openxmlformats.org/officeDocument/2006/relationships" xmlns:m="http://schemas.openxmlformats.org/officeDocument/2006/math" xmlns:v="urn:schemas-microsoft-com:vml" xmlns:wp14="http://schemas.microsoft.com/office/word/2010/wordprocessingDrawing" xmlns:wp="http://schemas.openxmlformats.org/drawingml/2006/wordprocessingDrawing" xmlns:w10="urn:schemas-microsoft-com:office:word" xmlns:w="http://schemas.openxmlformats.org/wordprocessingml/2006/main" xmlns:w14="http://schemas.microsoft.com/office/word/2010/wordml" xmlns:w15="http://schemas.microsoft.com/office/word/2012/wordml" xmlns:w16cex="http://schemas.microsoft.com/office/word/2018/wordml/cex" xmlns:w16cid="http://schemas.microsoft.com/office/word/2016/wordml/cid" xmlns:w16="http://schemas.microsoft.com/office/word/2018/wordml" xmlns:w16du="http://schemas.microsoft.com/office/word/2023/wordml/word16du" xmlns:w16sdtdh="http://schemas.microsoft.com/office/word/2020/wordml/sdtdatahash" xmlns:w16se="http://schemas.microsoft.com/office/word/2015/wordml/symex" xmlns:wpg="http://schemas.microsoft.com/office/word/2010/wordprocessingGroup" xmlns:wpi="http://schemas.microsoft.com/office/word/2010/wordprocessingInk" xmlns:wne="http://schemas.microsoft.com/office/word/2006/wordml" xmlns:wps="http://schemas.microsoft.com/office/word/2010/wordprocessingShape" mc:Ignorable="w14 w15 w16se w16cid w16 w16cex w16sdtdh wp14">
+<w:endnotes xmlns:wpc="http://schemas.microsoft.com/office/word/2010/wordprocessingCanvas" xmlns:cx="http://schemas.microsoft.com/office/drawing/2014/chartex" xmlns:cx1="http://schemas.microsoft.com/office/drawing/2015/9/8/chartex" xmlns:cx2="http://schemas.microsoft.com/office/drawing/2015/10/21/chartex" xmlns:cx3="http://schemas.microsoft.com/office/drawing/2016/5/9/chartex" xmlns:cx4="http://schemas.microsoft.com/office/drawing/2016/5/10/chartex" xmlns:cx5="http://schemas.microsoft.com/office/drawing/2016/5/11/chartex" xmlns:cx6="http://schemas.microsoft.com/office/drawing/2016/5/12/chartex" xmlns:cx7="http://schemas.microsoft.com/office/drawing/2016/5/13/chartex" xmlns:cx8="http://schemas.microsoft.com/office/drawing/2016/5/14/chartex" xmlns:mc="http://schemas.openxmlformats.org/markup-compatibility/2006" xmlns:aink="http://schemas.microsoft.com/office/drawing/2016/ink" xmlns:am3d="http://schemas.microsoft.com/office/drawing/2017/model3d" xmlns:o="urn:schemas-microsoft-com:office:office" xmlns:oel="http://schemas.microsoft.com/office/2019/extlst" xmlns:r="http://schemas.openxmlformats.org/officeDocument/2006/relationships" xmlns:m="http://schemas.openxmlformats.org/officeDocument/2006/math" xmlns:v="urn:schemas-microsoft-com:vml" xmlns:wp14="http://schemas.microsoft.com/office/word/2010/wordprocessingDrawing" xmlns:wp="http://schemas.openxmlformats.org/drawingml/2006/wordprocessingDrawing" xmlns:w10="urn:schemas-microsoft-com:office:word" xmlns:w="http://schemas.openxmlformats.org/wordprocessingml/2006/main" xmlns:w14="http://schemas.microsoft.com/office/word/2010/wordml" xmlns:w15="http://schemas.microsoft.com/office/word/2012/wordml" xmlns:w16cex="http://schemas.microsoft.com/office/word/2018/wordml/cex" xmlns:w16cid="http://schemas.microsoft.com/office/word/2016/wordml/cid" xmlns:w16="http://schemas.microsoft.com/office/word/2018/wordml" xmlns:w16sdtdh="http://schemas.microsoft.com/office/word/2020/wordml/sdtdatahash" xmlns:w16se="http://schemas.microsoft.com/office/word/2015/wordml/symex" xmlns:wpg="http://schemas.microsoft.com/office/word/2010/wordprocessingGroup" xmlns:wpi="http://schemas.microsoft.com/office/word/2010/wordprocessingInk" xmlns:wne="http://schemas.microsoft.com/office/word/2006/wordml" xmlns:wps="http://schemas.microsoft.com/office/word/2010/wordprocessingShape" mc:Ignorable="w14 w15 w16se w16cid w16 w16cex w16sdtdh wp14">
   <w:endnote w:type="separator" w:id="-1">
     <w:p>
       <w:pPr>
@@ -3318,7 +3342,7 @@
 </file>
 
 <file path=word/footer1.xml><?xml version="1.0" encoding="utf-8"?>
-<w:ftr xmlns:wpc="http://schemas.microsoft.com/office/word/2010/wordprocessingCanvas" xmlns:cx="http://schemas.microsoft.com/office/drawing/2014/chartex" xmlns:cx1="http://schemas.microsoft.com/office/drawing/2015/9/8/chartex" xmlns:cx2="http://schemas.microsoft.com/office/drawing/2015/10/21/chartex" xmlns:cx3="http://schemas.microsoft.com/office/drawing/2016/5/9/chartex" xmlns:cx4="http://schemas.microsoft.com/office/drawing/2016/5/10/chartex" xmlns:cx5="http://schemas.microsoft.com/office/drawing/2016/5/11/chartex" xmlns:cx6="http://schemas.microsoft.com/office/drawing/2016/5/12/chartex" xmlns:cx7="http://schemas.microsoft.com/office/drawing/2016/5/13/chartex" xmlns:cx8="http://schemas.microsoft.com/office/drawing/2016/5/14/chartex" xmlns:mc="http://schemas.openxmlformats.org/markup-compatibility/2006" xmlns:aink="http://schemas.microsoft.com/office/drawing/2016/ink" xmlns:am3d="http://schemas.microsoft.com/office/drawing/2017/model3d" xmlns:o="urn:schemas-microsoft-com:office:office" xmlns:oel="http://schemas.microsoft.com/office/2019/extlst" xmlns:r="http://schemas.openxmlformats.org/officeDocument/2006/relationships" xmlns:m="http://schemas.openxmlformats.org/officeDocument/2006/math" xmlns:v="urn:schemas-microsoft-com:vml" xmlns:wp14="http://schemas.microsoft.com/office/word/2010/wordprocessingDrawing" xmlns:wp="http://schemas.openxmlformats.org/drawingml/2006/wordprocessingDrawing" xmlns:w10="urn:schemas-microsoft-com:office:word" xmlns:w="http://schemas.openxmlformats.org/wordprocessingml/2006/main" xmlns:w14="http://schemas.microsoft.com/office/word/2010/wordml" xmlns:w15="http://schemas.microsoft.com/office/word/2012/wordml" xmlns:w16cex="http://schemas.microsoft.com/office/word/2018/wordml/cex" xmlns:w16cid="http://schemas.microsoft.com/office/word/2016/wordml/cid" xmlns:w16="http://schemas.microsoft.com/office/word/2018/wordml" xmlns:w16du="http://schemas.microsoft.com/office/word/2023/wordml/word16du" xmlns:w16sdtdh="http://schemas.microsoft.com/office/word/2020/wordml/sdtdatahash" xmlns:w16se="http://schemas.microsoft.com/office/word/2015/wordml/symex" xmlns:wpg="http://schemas.microsoft.com/office/word/2010/wordprocessingGroup" xmlns:wpi="http://schemas.microsoft.com/office/word/2010/wordprocessingInk" xmlns:wne="http://schemas.microsoft.com/office/word/2006/wordml" xmlns:wps="http://schemas.microsoft.com/office/word/2010/wordprocessingShape" mc:Ignorable="w14 w15 w16se w16cid w16 w16cex w16sdtdh wp14">
+<w:ftr xmlns:wpc="http://schemas.microsoft.com/office/word/2010/wordprocessingCanvas" xmlns:cx="http://schemas.microsoft.com/office/drawing/2014/chartex" xmlns:cx1="http://schemas.microsoft.com/office/drawing/2015/9/8/chartex" xmlns:cx2="http://schemas.microsoft.com/office/drawing/2015/10/21/chartex" xmlns:cx3="http://schemas.microsoft.com/office/drawing/2016/5/9/chartex" xmlns:cx4="http://schemas.microsoft.com/office/drawing/2016/5/10/chartex" xmlns:cx5="http://schemas.microsoft.com/office/drawing/2016/5/11/chartex" xmlns:cx6="http://schemas.microsoft.com/office/drawing/2016/5/12/chartex" xmlns:cx7="http://schemas.microsoft.com/office/drawing/2016/5/13/chartex" xmlns:cx8="http://schemas.microsoft.com/office/drawing/2016/5/14/chartex" xmlns:mc="http://schemas.openxmlformats.org/markup-compatibility/2006" xmlns:aink="http://schemas.microsoft.com/office/drawing/2016/ink" xmlns:am3d="http://schemas.microsoft.com/office/drawing/2017/model3d" xmlns:o="urn:schemas-microsoft-com:office:office" xmlns:oel="http://schemas.microsoft.com/office/2019/extlst" xmlns:r="http://schemas.openxmlformats.org/officeDocument/2006/relationships" xmlns:m="http://schemas.openxmlformats.org/officeDocument/2006/math" xmlns:v="urn:schemas-microsoft-com:vml" xmlns:wp14="http://schemas.microsoft.com/office/word/2010/wordprocessingDrawing" xmlns:wp="http://schemas.openxmlformats.org/drawingml/2006/wordprocessingDrawing" xmlns:w10="urn:schemas-microsoft-com:office:word" xmlns:w="http://schemas.openxmlformats.org/wordprocessingml/2006/main" xmlns:w14="http://schemas.microsoft.com/office/word/2010/wordml" xmlns:w15="http://schemas.microsoft.com/office/word/2012/wordml" xmlns:w16cex="http://schemas.microsoft.com/office/word/2018/wordml/cex" xmlns:w16cid="http://schemas.microsoft.com/office/word/2016/wordml/cid" xmlns:w16="http://schemas.microsoft.com/office/word/2018/wordml" xmlns:w16sdtdh="http://schemas.microsoft.com/office/word/2020/wordml/sdtdatahash" xmlns:w16se="http://schemas.microsoft.com/office/word/2015/wordml/symex" xmlns:wpg="http://schemas.microsoft.com/office/word/2010/wordprocessingGroup" xmlns:wpi="http://schemas.microsoft.com/office/word/2010/wordprocessingInk" xmlns:wne="http://schemas.microsoft.com/office/word/2006/wordml" xmlns:wps="http://schemas.microsoft.com/office/word/2010/wordprocessingShape" mc:Ignorable="w14 w15 w16se w16cid w16 w16cex w16sdtdh wp14">
   <w:p>
     <w:pPr>
       <w:jc w:val="right"/>
@@ -3374,13 +3398,13 @@
 </file>
 
 <file path=word/footer2.xml><?xml version="1.0" encoding="utf-8"?>
-<w:ftr xmlns:wpc="http://schemas.microsoft.com/office/word/2010/wordprocessingCanvas" xmlns:cx="http://schemas.microsoft.com/office/drawing/2014/chartex" xmlns:cx1="http://schemas.microsoft.com/office/drawing/2015/9/8/chartex" xmlns:cx2="http://schemas.microsoft.com/office/drawing/2015/10/21/chartex" xmlns:cx3="http://schemas.microsoft.com/office/drawing/2016/5/9/chartex" xmlns:cx4="http://schemas.microsoft.com/office/drawing/2016/5/10/chartex" xmlns:cx5="http://schemas.microsoft.com/office/drawing/2016/5/11/chartex" xmlns:cx6="http://schemas.microsoft.com/office/drawing/2016/5/12/chartex" xmlns:cx7="http://schemas.microsoft.com/office/drawing/2016/5/13/chartex" xmlns:cx8="http://schemas.microsoft.com/office/drawing/2016/5/14/chartex" xmlns:mc="http://schemas.openxmlformats.org/markup-compatibility/2006" xmlns:aink="http://schemas.microsoft.com/office/drawing/2016/ink" xmlns:am3d="http://schemas.microsoft.com/office/drawing/2017/model3d" xmlns:o="urn:schemas-microsoft-com:office:office" xmlns:oel="http://schemas.microsoft.com/office/2019/extlst" xmlns:r="http://schemas.openxmlformats.org/officeDocument/2006/relationships" xmlns:m="http://schemas.openxmlformats.org/officeDocument/2006/math" xmlns:v="urn:schemas-microsoft-com:vml" xmlns:wp14="http://schemas.microsoft.com/office/word/2010/wordprocessingDrawing" xmlns:wp="http://schemas.openxmlformats.org/drawingml/2006/wordprocessingDrawing" xmlns:w10="urn:schemas-microsoft-com:office:word" xmlns:w="http://schemas.openxmlformats.org/wordprocessingml/2006/main" xmlns:w14="http://schemas.microsoft.com/office/word/2010/wordml" xmlns:w15="http://schemas.microsoft.com/office/word/2012/wordml" xmlns:w16cex="http://schemas.microsoft.com/office/word/2018/wordml/cex" xmlns:w16cid="http://schemas.microsoft.com/office/word/2016/wordml/cid" xmlns:w16="http://schemas.microsoft.com/office/word/2018/wordml" xmlns:w16du="http://schemas.microsoft.com/office/word/2023/wordml/word16du" xmlns:w16sdtdh="http://schemas.microsoft.com/office/word/2020/wordml/sdtdatahash" xmlns:w16se="http://schemas.microsoft.com/office/word/2015/wordml/symex" xmlns:wpg="http://schemas.microsoft.com/office/word/2010/wordprocessingGroup" xmlns:wpi="http://schemas.microsoft.com/office/word/2010/wordprocessingInk" xmlns:wne="http://schemas.microsoft.com/office/word/2006/wordml" xmlns:wps="http://schemas.microsoft.com/office/word/2010/wordprocessingShape" mc:Ignorable="w14 w15 w16se w16cid w16 w16cex w16sdtdh wp14">
+<w:ftr xmlns:wpc="http://schemas.microsoft.com/office/word/2010/wordprocessingCanvas" xmlns:cx="http://schemas.microsoft.com/office/drawing/2014/chartex" xmlns:cx1="http://schemas.microsoft.com/office/drawing/2015/9/8/chartex" xmlns:cx2="http://schemas.microsoft.com/office/drawing/2015/10/21/chartex" xmlns:cx3="http://schemas.microsoft.com/office/drawing/2016/5/9/chartex" xmlns:cx4="http://schemas.microsoft.com/office/drawing/2016/5/10/chartex" xmlns:cx5="http://schemas.microsoft.com/office/drawing/2016/5/11/chartex" xmlns:cx6="http://schemas.microsoft.com/office/drawing/2016/5/12/chartex" xmlns:cx7="http://schemas.microsoft.com/office/drawing/2016/5/13/chartex" xmlns:cx8="http://schemas.microsoft.com/office/drawing/2016/5/14/chartex" xmlns:mc="http://schemas.openxmlformats.org/markup-compatibility/2006" xmlns:aink="http://schemas.microsoft.com/office/drawing/2016/ink" xmlns:am3d="http://schemas.microsoft.com/office/drawing/2017/model3d" xmlns:o="urn:schemas-microsoft-com:office:office" xmlns:oel="http://schemas.microsoft.com/office/2019/extlst" xmlns:r="http://schemas.openxmlformats.org/officeDocument/2006/relationships" xmlns:m="http://schemas.openxmlformats.org/officeDocument/2006/math" xmlns:v="urn:schemas-microsoft-com:vml" xmlns:wp14="http://schemas.microsoft.com/office/word/2010/wordprocessingDrawing" xmlns:wp="http://schemas.openxmlformats.org/drawingml/2006/wordprocessingDrawing" xmlns:w10="urn:schemas-microsoft-com:office:word" xmlns:w="http://schemas.openxmlformats.org/wordprocessingml/2006/main" xmlns:w14="http://schemas.microsoft.com/office/word/2010/wordml" xmlns:w15="http://schemas.microsoft.com/office/word/2012/wordml" xmlns:w16cex="http://schemas.microsoft.com/office/word/2018/wordml/cex" xmlns:w16cid="http://schemas.microsoft.com/office/word/2016/wordml/cid" xmlns:w16="http://schemas.microsoft.com/office/word/2018/wordml" xmlns:w16sdtdh="http://schemas.microsoft.com/office/word/2020/wordml/sdtdatahash" xmlns:w16se="http://schemas.microsoft.com/office/word/2015/wordml/symex" xmlns:wpg="http://schemas.microsoft.com/office/word/2010/wordprocessingGroup" xmlns:wpi="http://schemas.microsoft.com/office/word/2010/wordprocessingInk" xmlns:wne="http://schemas.microsoft.com/office/word/2006/wordml" xmlns:wps="http://schemas.microsoft.com/office/word/2010/wordprocessingShape" mc:Ignorable="w14 w15 w16se w16cid w16 w16cex w16sdtdh wp14">
   <w:p/>
 </w:ftr>
 </file>
 
 <file path=word/footnotes.xml><?xml version="1.0" encoding="utf-8"?>
-<w:footnotes xmlns:wpc="http://schemas.microsoft.com/office/word/2010/wordprocessingCanvas" xmlns:cx="http://schemas.microsoft.com/office/drawing/2014/chartex" xmlns:cx1="http://schemas.microsoft.com/office/drawing/2015/9/8/chartex" xmlns:cx2="http://schemas.microsoft.com/office/drawing/2015/10/21/chartex" xmlns:cx3="http://schemas.microsoft.com/office/drawing/2016/5/9/chartex" xmlns:cx4="http://schemas.microsoft.com/office/drawing/2016/5/10/chartex" xmlns:cx5="http://schemas.microsoft.com/office/drawing/2016/5/11/chartex" xmlns:cx6="http://schemas.microsoft.com/office/drawing/2016/5/12/chartex" xmlns:cx7="http://schemas.microsoft.com/office/drawing/2016/5/13/chartex" xmlns:cx8="http://schemas.microsoft.com/office/drawing/2016/5/14/chartex" xmlns:mc="http://schemas.openxmlformats.org/markup-compatibility/2006" xmlns:aink="http://schemas.microsoft.com/office/drawing/2016/ink" xmlns:am3d="http://schemas.microsoft.com/office/drawing/2017/model3d" xmlns:o="urn:schemas-microsoft-com:office:office" xmlns:oel="http://schemas.microsoft.com/office/2019/extlst" xmlns:r="http://schemas.openxmlformats.org/officeDocument/2006/relationships" xmlns:m="http://schemas.openxmlformats.org/officeDocument/2006/math" xmlns:v="urn:schemas-microsoft-com:vml" xmlns:wp14="http://schemas.microsoft.com/office/word/2010/wordprocessingDrawing" xmlns:wp="http://schemas.openxmlformats.org/drawingml/2006/wordprocessingDrawing" xmlns:w10="urn:schemas-microsoft-com:office:word" xmlns:w="http://schemas.openxmlformats.org/wordprocessingml/2006/main" xmlns:w14="http://schemas.microsoft.com/office/word/2010/wordml" xmlns:w15="http://schemas.microsoft.com/office/word/2012/wordml" xmlns:w16cex="http://schemas.microsoft.com/office/word/2018/wordml/cex" xmlns:w16cid="http://schemas.microsoft.com/office/word/2016/wordml/cid" xmlns:w16="http://schemas.microsoft.com/office/word/2018/wordml" xmlns:w16du="http://schemas.microsoft.com/office/word/2023/wordml/word16du" xmlns:w16sdtdh="http://schemas.microsoft.com/office/word/2020/wordml/sdtdatahash" xmlns:w16se="http://schemas.microsoft.com/office/word/2015/wordml/symex" xmlns:wpg="http://schemas.microsoft.com/office/word/2010/wordprocessingGroup" xmlns:wpi="http://schemas.microsoft.com/office/word/2010/wordprocessingInk" xmlns:wne="http://schemas.microsoft.com/office/word/2006/wordml" xmlns:wps="http://schemas.microsoft.com/office/word/2010/wordprocessingShape" mc:Ignorable="w14 w15 w16se w16cid w16 w16cex w16sdtdh wp14">
+<w:footnotes xmlns:wpc="http://schemas.microsoft.com/office/word/2010/wordprocessingCanvas" xmlns:cx="http://schemas.microsoft.com/office/drawing/2014/chartex" xmlns:cx1="http://schemas.microsoft.com/office/drawing/2015/9/8/chartex" xmlns:cx2="http://schemas.microsoft.com/office/drawing/2015/10/21/chartex" xmlns:cx3="http://schemas.microsoft.com/office/drawing/2016/5/9/chartex" xmlns:cx4="http://schemas.microsoft.com/office/drawing/2016/5/10/chartex" xmlns:cx5="http://schemas.microsoft.com/office/drawing/2016/5/11/chartex" xmlns:cx6="http://schemas.microsoft.com/office/drawing/2016/5/12/chartex" xmlns:cx7="http://schemas.microsoft.com/office/drawing/2016/5/13/chartex" xmlns:cx8="http://schemas.microsoft.com/office/drawing/2016/5/14/chartex" xmlns:mc="http://schemas.openxmlformats.org/markup-compatibility/2006" xmlns:aink="http://schemas.microsoft.com/office/drawing/2016/ink" xmlns:am3d="http://schemas.microsoft.com/office/drawing/2017/model3d" xmlns:o="urn:schemas-microsoft-com:office:office" xmlns:oel="http://schemas.microsoft.com/office/2019/extlst" xmlns:r="http://schemas.openxmlformats.org/officeDocument/2006/relationships" xmlns:m="http://schemas.openxmlformats.org/officeDocument/2006/math" xmlns:v="urn:schemas-microsoft-com:vml" xmlns:wp14="http://schemas.microsoft.com/office/word/2010/wordprocessingDrawing" xmlns:wp="http://schemas.openxmlformats.org/drawingml/2006/wordprocessingDrawing" xmlns:w10="urn:schemas-microsoft-com:office:word" xmlns:w="http://schemas.openxmlformats.org/wordprocessingml/2006/main" xmlns:w14="http://schemas.microsoft.com/office/word/2010/wordml" xmlns:w15="http://schemas.microsoft.com/office/word/2012/wordml" xmlns:w16cex="http://schemas.microsoft.com/office/word/2018/wordml/cex" xmlns:w16cid="http://schemas.microsoft.com/office/word/2016/wordml/cid" xmlns:w16="http://schemas.microsoft.com/office/word/2018/wordml" xmlns:w16sdtdh="http://schemas.microsoft.com/office/word/2020/wordml/sdtdatahash" xmlns:w16se="http://schemas.microsoft.com/office/word/2015/wordml/symex" xmlns:wpg="http://schemas.microsoft.com/office/word/2010/wordprocessingGroup" xmlns:wpi="http://schemas.microsoft.com/office/word/2010/wordprocessingInk" xmlns:wne="http://schemas.microsoft.com/office/word/2006/wordml" xmlns:wps="http://schemas.microsoft.com/office/word/2010/wordprocessingShape" mc:Ignorable="w14 w15 w16se w16cid w16 w16cex w16sdtdh wp14">
   <w:footnote w:type="separator" w:id="-1">
     <w:p>
       <w:pPr>
@@ -3405,7 +3429,7 @@
 </file>
 
 <file path=word/header1.xml><?xml version="1.0" encoding="utf-8"?>
-<w:hdr xmlns:wpc="http://schemas.microsoft.com/office/word/2010/wordprocessingCanvas" xmlns:cx="http://schemas.microsoft.com/office/drawing/2014/chartex" xmlns:cx1="http://schemas.microsoft.com/office/drawing/2015/9/8/chartex" xmlns:cx2="http://schemas.microsoft.com/office/drawing/2015/10/21/chartex" xmlns:cx3="http://schemas.microsoft.com/office/drawing/2016/5/9/chartex" xmlns:cx4="http://schemas.microsoft.com/office/drawing/2016/5/10/chartex" xmlns:cx5="http://schemas.microsoft.com/office/drawing/2016/5/11/chartex" xmlns:cx6="http://schemas.microsoft.com/office/drawing/2016/5/12/chartex" xmlns:cx7="http://schemas.microsoft.com/office/drawing/2016/5/13/chartex" xmlns:cx8="http://schemas.microsoft.com/office/drawing/2016/5/14/chartex" xmlns:mc="http://schemas.openxmlformats.org/markup-compatibility/2006" xmlns:aink="http://schemas.microsoft.com/office/drawing/2016/ink" xmlns:am3d="http://schemas.microsoft.com/office/drawing/2017/model3d" xmlns:o="urn:schemas-microsoft-com:office:office" xmlns:oel="http://schemas.microsoft.com/office/2019/extlst" xmlns:r="http://schemas.openxmlformats.org/officeDocument/2006/relationships" xmlns:m="http://schemas.openxmlformats.org/officeDocument/2006/math" xmlns:v="urn:schemas-microsoft-com:vml" xmlns:wp14="http://schemas.microsoft.com/office/word/2010/wordprocessingDrawing" xmlns:wp="http://schemas.openxmlformats.org/drawingml/2006/wordprocessingDrawing" xmlns:w10="urn:schemas-microsoft-com:office:word" xmlns:w="http://schemas.openxmlformats.org/wordprocessingml/2006/main" xmlns:w14="http://schemas.microsoft.com/office/word/2010/wordml" xmlns:w15="http://schemas.microsoft.com/office/word/2012/wordml" xmlns:w16cex="http://schemas.microsoft.com/office/word/2018/wordml/cex" xmlns:w16cid="http://schemas.microsoft.com/office/word/2016/wordml/cid" xmlns:w16="http://schemas.microsoft.com/office/word/2018/wordml" xmlns:w16du="http://schemas.microsoft.com/office/word/2023/wordml/word16du" xmlns:w16sdtdh="http://schemas.microsoft.com/office/word/2020/wordml/sdtdatahash" xmlns:w16se="http://schemas.microsoft.com/office/word/2015/wordml/symex" xmlns:wpg="http://schemas.microsoft.com/office/word/2010/wordprocessingGroup" xmlns:wpi="http://schemas.microsoft.com/office/word/2010/wordprocessingInk" xmlns:wne="http://schemas.microsoft.com/office/word/2006/wordml" xmlns:wps="http://schemas.microsoft.com/office/word/2010/wordprocessingShape" mc:Ignorable="w14 w15 w16se w16cid w16 w16cex w16sdtdh wp14">
+<w:hdr xmlns:wpc="http://schemas.microsoft.com/office/word/2010/wordprocessingCanvas" xmlns:cx="http://schemas.microsoft.com/office/drawing/2014/chartex" xmlns:cx1="http://schemas.microsoft.com/office/drawing/2015/9/8/chartex" xmlns:cx2="http://schemas.microsoft.com/office/drawing/2015/10/21/chartex" xmlns:cx3="http://schemas.microsoft.com/office/drawing/2016/5/9/chartex" xmlns:cx4="http://schemas.microsoft.com/office/drawing/2016/5/10/chartex" xmlns:cx5="http://schemas.microsoft.com/office/drawing/2016/5/11/chartex" xmlns:cx6="http://schemas.microsoft.com/office/drawing/2016/5/12/chartex" xmlns:cx7="http://schemas.microsoft.com/office/drawing/2016/5/13/chartex" xmlns:cx8="http://schemas.microsoft.com/office/drawing/2016/5/14/chartex" xmlns:mc="http://schemas.openxmlformats.org/markup-compatibility/2006" xmlns:aink="http://schemas.microsoft.com/office/drawing/2016/ink" xmlns:am3d="http://schemas.microsoft.com/office/drawing/2017/model3d" xmlns:o="urn:schemas-microsoft-com:office:office" xmlns:oel="http://schemas.microsoft.com/office/2019/extlst" xmlns:r="http://schemas.openxmlformats.org/officeDocument/2006/relationships" xmlns:m="http://schemas.openxmlformats.org/officeDocument/2006/math" xmlns:v="urn:schemas-microsoft-com:vml" xmlns:wp14="http://schemas.microsoft.com/office/word/2010/wordprocessingDrawing" xmlns:wp="http://schemas.openxmlformats.org/drawingml/2006/wordprocessingDrawing" xmlns:w10="urn:schemas-microsoft-com:office:word" xmlns:w="http://schemas.openxmlformats.org/wordprocessingml/2006/main" xmlns:w14="http://schemas.microsoft.com/office/word/2010/wordml" xmlns:w15="http://schemas.microsoft.com/office/word/2012/wordml" xmlns:w16cex="http://schemas.microsoft.com/office/word/2018/wordml/cex" xmlns:w16cid="http://schemas.microsoft.com/office/word/2016/wordml/cid" xmlns:w16="http://schemas.microsoft.com/office/word/2018/wordml" xmlns:w16sdtdh="http://schemas.microsoft.com/office/word/2020/wordml/sdtdatahash" xmlns:w16se="http://schemas.microsoft.com/office/word/2015/wordml/symex" xmlns:wpg="http://schemas.microsoft.com/office/word/2010/wordprocessingGroup" xmlns:wpi="http://schemas.microsoft.com/office/word/2010/wordprocessingInk" xmlns:wne="http://schemas.microsoft.com/office/word/2006/wordml" xmlns:wps="http://schemas.microsoft.com/office/word/2010/wordprocessingShape" mc:Ignorable="w14 w15 w16se w16cid w16 w16cex w16sdtdh wp14">
   <w:p>
     <w:pPr>
       <w:tabs>
@@ -3503,7 +3527,7 @@
 </file>
 
 <file path=word/numbering.xml><?xml version="1.0" encoding="utf-8"?>
-<w:numbering xmlns:wpc="http://schemas.microsoft.com/office/word/2010/wordprocessingCanvas" xmlns:cx="http://schemas.microsoft.com/office/drawing/2014/chartex" xmlns:cx1="http://schemas.microsoft.com/office/drawing/2015/9/8/chartex" xmlns:cx2="http://schemas.microsoft.com/office/drawing/2015/10/21/chartex" xmlns:cx3="http://schemas.microsoft.com/office/drawing/2016/5/9/chartex" xmlns:cx4="http://schemas.microsoft.com/office/drawing/2016/5/10/chartex" xmlns:cx5="http://schemas.microsoft.com/office/drawing/2016/5/11/chartex" xmlns:cx6="http://schemas.microsoft.com/office/drawing/2016/5/12/chartex" xmlns:cx7="http://schemas.microsoft.com/office/drawing/2016/5/13/chartex" xmlns:cx8="http://schemas.microsoft.com/office/drawing/2016/5/14/chartex" xmlns:mc="http://schemas.openxmlformats.org/markup-compatibility/2006" xmlns:aink="http://schemas.microsoft.com/office/drawing/2016/ink" xmlns:am3d="http://schemas.microsoft.com/office/drawing/2017/model3d" xmlns:o="urn:schemas-microsoft-com:office:office" xmlns:oel="http://schemas.microsoft.com/office/2019/extlst" xmlns:r="http://schemas.openxmlformats.org/officeDocument/2006/relationships" xmlns:m="http://schemas.openxmlformats.org/officeDocument/2006/math" xmlns:v="urn:schemas-microsoft-com:vml" xmlns:wp14="http://schemas.microsoft.com/office/word/2010/wordprocessingDrawing" xmlns:wp="http://schemas.openxmlformats.org/drawingml/2006/wordprocessingDrawing" xmlns:w10="urn:schemas-microsoft-com:office:word" xmlns:w="http://schemas.openxmlformats.org/wordprocessingml/2006/main" xmlns:w14="http://schemas.microsoft.com/office/word/2010/wordml" xmlns:w15="http://schemas.microsoft.com/office/word/2012/wordml" xmlns:w16cex="http://schemas.microsoft.com/office/word/2018/wordml/cex" xmlns:w16cid="http://schemas.microsoft.com/office/word/2016/wordml/cid" xmlns:w16="http://schemas.microsoft.com/office/word/2018/wordml" xmlns:w16du="http://schemas.microsoft.com/office/word/2023/wordml/word16du" xmlns:w16sdtdh="http://schemas.microsoft.com/office/word/2020/wordml/sdtdatahash" xmlns:w16se="http://schemas.microsoft.com/office/word/2015/wordml/symex" xmlns:wpg="http://schemas.microsoft.com/office/word/2010/wordprocessingGroup" xmlns:wpi="http://schemas.microsoft.com/office/word/2010/wordprocessingInk" xmlns:wne="http://schemas.microsoft.com/office/word/2006/wordml" xmlns:wps="http://schemas.microsoft.com/office/word/2010/wordprocessingShape" mc:Ignorable="w14 w15 w16se w16cid w16 w16cex w16sdtdh wp14">
+<w:numbering xmlns:wpc="http://schemas.microsoft.com/office/word/2010/wordprocessingCanvas" xmlns:cx="http://schemas.microsoft.com/office/drawing/2014/chartex" xmlns:cx1="http://schemas.microsoft.com/office/drawing/2015/9/8/chartex" xmlns:cx2="http://schemas.microsoft.com/office/drawing/2015/10/21/chartex" xmlns:cx3="http://schemas.microsoft.com/office/drawing/2016/5/9/chartex" xmlns:cx4="http://schemas.microsoft.com/office/drawing/2016/5/10/chartex" xmlns:cx5="http://schemas.microsoft.com/office/drawing/2016/5/11/chartex" xmlns:cx6="http://schemas.microsoft.com/office/drawing/2016/5/12/chartex" xmlns:cx7="http://schemas.microsoft.com/office/drawing/2016/5/13/chartex" xmlns:cx8="http://schemas.microsoft.com/office/drawing/2016/5/14/chartex" xmlns:mc="http://schemas.openxmlformats.org/markup-compatibility/2006" xmlns:aink="http://schemas.microsoft.com/office/drawing/2016/ink" xmlns:am3d="http://schemas.microsoft.com/office/drawing/2017/model3d" xmlns:o="urn:schemas-microsoft-com:office:office" xmlns:oel="http://schemas.microsoft.com/office/2019/extlst" xmlns:r="http://schemas.openxmlformats.org/officeDocument/2006/relationships" xmlns:m="http://schemas.openxmlformats.org/officeDocument/2006/math" xmlns:v="urn:schemas-microsoft-com:vml" xmlns:wp14="http://schemas.microsoft.com/office/word/2010/wordprocessingDrawing" xmlns:wp="http://schemas.openxmlformats.org/drawingml/2006/wordprocessingDrawing" xmlns:w10="urn:schemas-microsoft-com:office:word" xmlns:w="http://schemas.openxmlformats.org/wordprocessingml/2006/main" xmlns:w14="http://schemas.microsoft.com/office/word/2010/wordml" xmlns:w15="http://schemas.microsoft.com/office/word/2012/wordml" xmlns:w16cex="http://schemas.microsoft.com/office/word/2018/wordml/cex" xmlns:w16cid="http://schemas.microsoft.com/office/word/2016/wordml/cid" xmlns:w16="http://schemas.microsoft.com/office/word/2018/wordml" xmlns:w16sdtdh="http://schemas.microsoft.com/office/word/2020/wordml/sdtdatahash" xmlns:w16se="http://schemas.microsoft.com/office/word/2015/wordml/symex" xmlns:wpg="http://schemas.microsoft.com/office/word/2010/wordprocessingGroup" xmlns:wpi="http://schemas.microsoft.com/office/word/2010/wordprocessingInk" xmlns:wne="http://schemas.microsoft.com/office/word/2006/wordml" xmlns:wps="http://schemas.microsoft.com/office/word/2010/wordprocessingShape" mc:Ignorable="w14 w15 w16se w16cid w16 w16cex w16sdtdh wp14">
   <w:abstractNum w:abstractNumId="0" w15:restartNumberingAfterBreak="0">
     <w:nsid w:val="0626143D"/>
     <w:multiLevelType w:val="multilevel"/>

</xml_diff>